<commit_message>
Completed TRI analysis of coreleases and CVI for now
</commit_message>
<xml_diff>
--- a/Output/tri_cvi_tukey.docx
+++ b/Output/tri_cvi_tukey.docx
@@ -78,7 +78,7 @@
         <w:rPr>
           <w:rFonts w:ascii="Courier New" w:hAnsi="Courier New" w:cs="Courier New"/>
         </w:rPr>
-        <w:t>Baseline.Vulnerabilities</w:t>
+        <w:t>CVI.Score</w:t>
       </w:r>
       <w:proofErr w:type="spellEnd"/>
       <w:r>
@@ -135,7 +135,7 @@
         <w:rPr>
           <w:rFonts w:ascii="Courier New" w:hAnsi="Courier New" w:cs="Courier New"/>
         </w:rPr>
-        <w:t xml:space="preserve">                              diff           </w:t>
+        <w:t xml:space="preserve">                     diff           </w:t>
       </w:r>
       <w:proofErr w:type="spellStart"/>
       <w:r>
@@ -159,42 +159,53 @@
         <w:t>upr</w:t>
       </w:r>
       <w:proofErr w:type="spellEnd"/>
+      <w:r>
+        <w:rPr>
+          <w:rFonts w:ascii="Courier New" w:hAnsi="Courier New" w:cs="Courier New"/>
+        </w:rPr>
+        <w:t xml:space="preserve">     p adj</w:t>
+      </w:r>
     </w:p>
     <w:p>
       <w:pPr>
         <w:pStyle w:val="PlainText"/>
         <w:rPr>
           <w:rFonts w:ascii="Courier New" w:hAnsi="Courier New" w:cs="Courier New"/>
-        </w:rPr>
-      </w:pPr>
+          <w:highlight w:val="yellow"/>
+        </w:rPr>
+      </w:pPr>
+      <w:r>
+        <w:rPr>
+          <w:rFonts w:ascii="Courier New" w:hAnsi="Courier New" w:cs="Courier New"/>
+          <w:highlight w:val="yellow"/>
+        </w:rPr>
+        <w:t>cardio-</w:t>
+      </w:r>
       <w:proofErr w:type="spellStart"/>
-      <w:r>
-        <w:rPr>
-          <w:rFonts w:ascii="Courier New" w:hAnsi="Courier New" w:cs="Courier New"/>
-        </w:rPr>
-        <w:t>carc_CNS-carc</w:t>
+      <w:proofErr w:type="gramStart"/>
+      <w:r>
+        <w:rPr>
+          <w:rFonts w:ascii="Courier New" w:hAnsi="Courier New" w:cs="Courier New"/>
+          <w:highlight w:val="yellow"/>
+        </w:rPr>
+        <w:t>carc</w:t>
       </w:r>
       <w:proofErr w:type="spellEnd"/>
       <w:r>
         <w:rPr>
           <w:rFonts w:ascii="Courier New" w:hAnsi="Courier New" w:cs="Courier New"/>
-        </w:rPr>
-        <w:t xml:space="preserve">        -0.0257</w:t>
-      </w:r>
-      <w:r>
-        <w:rPr>
-          <w:rFonts w:ascii="Courier New" w:hAnsi="Courier New" w:cs="Courier New"/>
-        </w:rPr>
-        <w:t>038184 -0.</w:t>
-      </w:r>
-      <w:proofErr w:type="gramStart"/>
-      <w:r>
-        <w:rPr>
-          <w:rFonts w:ascii="Courier New" w:hAnsi="Courier New" w:cs="Courier New"/>
-        </w:rPr>
-        <w:t>0700446922  0.018637055</w:t>
+          <w:highlight w:val="yellow"/>
+        </w:rPr>
+        <w:t xml:space="preserve">  0.0037452121</w:t>
       </w:r>
       <w:proofErr w:type="gramEnd"/>
+      <w:r>
+        <w:rPr>
+          <w:rFonts w:ascii="Courier New" w:hAnsi="Courier New" w:cs="Courier New"/>
+          <w:highlight w:val="yellow"/>
+        </w:rPr>
+        <w:t xml:space="preserve">  0.0003987422  0.007091682 0.0192417</w:t>
+      </w:r>
     </w:p>
     <w:p>
       <w:pPr>
@@ -203,19 +214,44 @@
           <w:rFonts w:ascii="Courier New" w:hAnsi="Courier New" w:cs="Courier New"/>
         </w:rPr>
       </w:pPr>
+      <w:r>
+        <w:rPr>
+          <w:rFonts w:ascii="Courier New" w:hAnsi="Courier New" w:cs="Courier New"/>
+          <w:highlight w:val="yellow"/>
+        </w:rPr>
+        <w:t>CNS-</w:t>
+      </w:r>
       <w:proofErr w:type="spellStart"/>
       <w:r>
         <w:rPr>
           <w:rFonts w:ascii="Courier New" w:hAnsi="Courier New" w:cs="Courier New"/>
-        </w:rPr>
-        <w:t>carc_metals-carc</w:t>
+          <w:highlight w:val="yellow"/>
+        </w:rPr>
+        <w:t>carc</w:t>
       </w:r>
       <w:proofErr w:type="spellEnd"/>
       <w:r>
         <w:rPr>
           <w:rFonts w:ascii="Courier New" w:hAnsi="Courier New" w:cs="Courier New"/>
-        </w:rPr>
-        <w:t xml:space="preserve">     -0.0499907128 -0.0938653811 -0.006116044</w:t>
+          <w:highlight w:val="yellow"/>
+        </w:rPr>
+        <w:t xml:space="preserve">     </w:t>
+      </w:r>
+      <w:proofErr w:type="gramStart"/>
+      <w:r>
+        <w:rPr>
+          <w:rFonts w:ascii="Courier New" w:hAnsi="Courier New" w:cs="Courier New"/>
+          <w:highlight w:val="yellow"/>
+        </w:rPr>
+        <w:t>0.0052617074  0.0021416354</w:t>
+      </w:r>
+      <w:proofErr w:type="gramEnd"/>
+      <w:r>
+        <w:rPr>
+          <w:rFonts w:ascii="Courier New" w:hAnsi="Courier New" w:cs="Courier New"/>
+          <w:highlight w:val="yellow"/>
+        </w:rPr>
+        <w:t xml:space="preserve">  0.008381779 0.0000415</w:t>
       </w:r>
     </w:p>
     <w:p>
@@ -225,34 +261,34 @@
           <w:rFonts w:ascii="Courier New" w:hAnsi="Courier New" w:cs="Courier New"/>
         </w:rPr>
       </w:pPr>
-      <w:r>
-        <w:rPr>
-          <w:rFonts w:ascii="Courier New" w:hAnsi="Courier New" w:cs="Courier New"/>
-        </w:rPr>
-        <w:t>cardio-</w:t>
-      </w:r>
       <w:proofErr w:type="spellStart"/>
       <w:r>
         <w:rPr>
           <w:rFonts w:ascii="Courier New" w:hAnsi="Courier New" w:cs="Courier New"/>
         </w:rPr>
-        <w:t>carc</w:t>
+        <w:t>edcs-carc</w:t>
       </w:r>
       <w:proofErr w:type="spellEnd"/>
       <w:r>
         <w:rPr>
           <w:rFonts w:ascii="Courier New" w:hAnsi="Courier New" w:cs="Courier New"/>
         </w:rPr>
-        <w:t xml:space="preserve">          -0.0265412031 -0.</w:t>
+        <w:t xml:space="preserve">   -0.0014660169 -0.</w:t>
       </w:r>
       <w:proofErr w:type="gramStart"/>
       <w:r>
         <w:rPr>
           <w:rFonts w:ascii="Courier New" w:hAnsi="Courier New" w:cs="Courier New"/>
         </w:rPr>
-        <w:t>0711119826  0.018029576</w:t>
+        <w:t>0048286698  0.001896636</w:t>
       </w:r>
       <w:proofErr w:type="gramEnd"/>
+      <w:r>
+        <w:rPr>
+          <w:rFonts w:ascii="Courier New" w:hAnsi="Courier New" w:cs="Courier New"/>
+        </w:rPr>
+        <w:t xml:space="preserve"> 0.7576368</w:t>
+      </w:r>
     </w:p>
     <w:p>
       <w:pPr>
@@ -261,34 +297,34 @@
           <w:rFonts w:ascii="Courier New" w:hAnsi="Courier New" w:cs="Courier New"/>
         </w:rPr>
       </w:pPr>
-      <w:r>
-        <w:rPr>
-          <w:rFonts w:ascii="Courier New" w:hAnsi="Courier New" w:cs="Courier New"/>
-        </w:rPr>
-        <w:t>CNS-</w:t>
-      </w:r>
       <w:proofErr w:type="spellStart"/>
       <w:r>
         <w:rPr>
           <w:rFonts w:ascii="Courier New" w:hAnsi="Courier New" w:cs="Courier New"/>
         </w:rPr>
-        <w:t>carc</w:t>
+        <w:t>lkt-carc</w:t>
       </w:r>
       <w:proofErr w:type="spellEnd"/>
       <w:r>
         <w:rPr>
           <w:rFonts w:ascii="Courier New" w:hAnsi="Courier New" w:cs="Courier New"/>
         </w:rPr>
-        <w:t xml:space="preserve">             -0.0241745612 -0.</w:t>
+        <w:t xml:space="preserve">     0.0029743094 -0.</w:t>
       </w:r>
       <w:proofErr w:type="gramStart"/>
       <w:r>
         <w:rPr>
           <w:rFonts w:ascii="Courier New" w:hAnsi="Courier New" w:cs="Courier New"/>
         </w:rPr>
-        <w:t>0683605383  0.020011416</w:t>
+        <w:t>0004559850  0.006404604</w:t>
       </w:r>
       <w:proofErr w:type="gramEnd"/>
+      <w:r>
+        <w:rPr>
+          <w:rFonts w:ascii="Courier New" w:hAnsi="Courier New" w:cs="Courier New"/>
+        </w:rPr>
+        <w:t xml:space="preserve"> 0.1249437</w:t>
+      </w:r>
     </w:p>
     <w:p>
       <w:pPr>
@@ -297,34 +333,26 @@
           <w:rFonts w:ascii="Courier New" w:hAnsi="Courier New" w:cs="Courier New"/>
         </w:rPr>
       </w:pPr>
-      <w:proofErr w:type="spellStart"/>
-      <w:r>
-        <w:rPr>
-          <w:rFonts w:ascii="Courier New" w:hAnsi="Courier New" w:cs="Courier New"/>
-        </w:rPr>
-        <w:t>edcs-carc</w:t>
-      </w:r>
-      <w:proofErr w:type="spellEnd"/>
-      <w:r>
-        <w:rPr>
-          <w:rFonts w:ascii="Courier New" w:hAnsi="Courier New" w:cs="Courier New"/>
-        </w:rPr>
-        <w:t xml:space="preserve">            -0.00095724</w:t>
-      </w:r>
-      <w:r>
-        <w:rPr>
-          <w:rFonts w:ascii="Courier New" w:hAnsi="Courier New" w:cs="Courier New"/>
-        </w:rPr>
-        <w:t>20 -0.</w:t>
+      <w:r>
+        <w:rPr>
+          <w:rFonts w:ascii="Courier New" w:hAnsi="Courier New" w:cs="Courier New"/>
+        </w:rPr>
+        <w:t>CNS-cardio   0.0015164953 -0.</w:t>
       </w:r>
       <w:proofErr w:type="gramStart"/>
       <w:r>
         <w:rPr>
           <w:rFonts w:ascii="Courier New" w:hAnsi="Courier New" w:cs="Courier New"/>
         </w:rPr>
-        <w:t>0501572814  0.048242797</w:t>
+        <w:t>0019004145  0.004933405</w:t>
       </w:r>
       <w:proofErr w:type="gramEnd"/>
+      <w:r>
+        <w:rPr>
+          <w:rFonts w:ascii="Courier New" w:hAnsi="Courier New" w:cs="Courier New"/>
+        </w:rPr>
+        <w:t xml:space="preserve"> 0.7452285</w:t>
+      </w:r>
     </w:p>
     <w:p>
       <w:pPr>
@@ -337,24 +365,18 @@
       <w:r>
         <w:rPr>
           <w:rFonts w:ascii="Courier New" w:hAnsi="Courier New" w:cs="Courier New"/>
-        </w:rPr>
-        <w:t>lkt-carc</w:t>
+          <w:highlight w:val="yellow"/>
+        </w:rPr>
+        <w:t>edcs</w:t>
       </w:r>
       <w:proofErr w:type="spellEnd"/>
       <w:r>
         <w:rPr>
           <w:rFonts w:ascii="Courier New" w:hAnsi="Courier New" w:cs="Courier New"/>
-        </w:rPr>
-        <w:t xml:space="preserve">              0.0499355013 -0.</w:t>
-      </w:r>
-      <w:proofErr w:type="gramStart"/>
-      <w:r>
-        <w:rPr>
-          <w:rFonts w:ascii="Courier New" w:hAnsi="Courier New" w:cs="Courier New"/>
-        </w:rPr>
-        <w:t>0719948873  0.171865890</w:t>
-      </w:r>
-      <w:proofErr w:type="gramEnd"/>
+          <w:highlight w:val="yellow"/>
+        </w:rPr>
+        <w:t>-cardio -0.0052112289 -0.0088509897 -0.001571468 0.0008933</w:t>
+      </w:r>
     </w:p>
     <w:p>
       <w:pPr>
@@ -368,14 +390,28 @@
         <w:rPr>
           <w:rFonts w:ascii="Courier New" w:hAnsi="Courier New" w:cs="Courier New"/>
         </w:rPr>
-        <w:t>carc_metals-carc_CNS</w:t>
+        <w:t>lkt</w:t>
       </w:r>
       <w:proofErr w:type="spellEnd"/>
       <w:r>
         <w:rPr>
           <w:rFonts w:ascii="Courier New" w:hAnsi="Courier New" w:cs="Courier New"/>
         </w:rPr>
-        <w:t xml:space="preserve"> -0.0242868944 -0.0325422985 -0.016031490</w:t>
+        <w:t>-</w:t>
+      </w:r>
+      <w:proofErr w:type="gramStart"/>
+      <w:r>
+        <w:rPr>
+          <w:rFonts w:ascii="Courier New" w:hAnsi="Courier New" w:cs="Courier New"/>
+        </w:rPr>
+        <w:t>cardio  -</w:t>
+      </w:r>
+      <w:proofErr w:type="gramEnd"/>
+      <w:r>
+        <w:rPr>
+          <w:rFonts w:ascii="Courier New" w:hAnsi="Courier New" w:cs="Courier New"/>
+        </w:rPr>
+        <w:t>0.0007709027 -0.0044732456  0.002931440 0.9796810</w:t>
       </w:r>
     </w:p>
     <w:p>
@@ -385,34 +421,22 @@
           <w:rFonts w:ascii="Courier New" w:hAnsi="Courier New" w:cs="Courier New"/>
         </w:rPr>
       </w:pPr>
-      <w:r>
-        <w:rPr>
-          <w:rFonts w:ascii="Courier New" w:hAnsi="Courier New" w:cs="Courier New"/>
-        </w:rPr>
-        <w:t>cardio-</w:t>
-      </w:r>
       <w:proofErr w:type="spellStart"/>
       <w:r>
         <w:rPr>
           <w:rFonts w:ascii="Courier New" w:hAnsi="Courier New" w:cs="Courier New"/>
-        </w:rPr>
-        <w:t>carc_CNS</w:t>
+          <w:highlight w:val="yellow"/>
+        </w:rPr>
+        <w:t>edcs</w:t>
       </w:r>
       <w:proofErr w:type="spellEnd"/>
       <w:r>
         <w:rPr>
           <w:rFonts w:ascii="Courier New" w:hAnsi="Courier New" w:cs="Courier New"/>
-        </w:rPr>
-        <w:t xml:space="preserve">      -0.0008373847 -0.</w:t>
-      </w:r>
-      <w:proofErr w:type="gramStart"/>
-      <w:r>
-        <w:rPr>
-          <w:rFonts w:ascii="Courier New" w:hAnsi="Courier New" w:cs="Courier New"/>
-        </w:rPr>
-        <w:t>0122268344  0.010552065</w:t>
-      </w:r>
-      <w:proofErr w:type="gramEnd"/>
+          <w:highlight w:val="yellow"/>
+        </w:rPr>
+        <w:t>-CNS    -0.0067277242 -0.0101604851 -0.003294963 0.0000009</w:t>
+      </w:r>
     </w:p>
     <w:p>
       <w:pPr>
@@ -421,40 +445,34 @@
           <w:rFonts w:ascii="Courier New" w:hAnsi="Courier New" w:cs="Courier New"/>
         </w:rPr>
       </w:pPr>
-      <w:r>
-        <w:rPr>
-          <w:rFonts w:ascii="Courier New" w:hAnsi="Courier New" w:cs="Courier New"/>
-        </w:rPr>
-        <w:t>CNS-</w:t>
-      </w:r>
       <w:proofErr w:type="spellStart"/>
       <w:r>
         <w:rPr>
           <w:rFonts w:ascii="Courier New" w:hAnsi="Courier New" w:cs="Courier New"/>
         </w:rPr>
-        <w:t>carc_CNS</w:t>
+        <w:t>lkt</w:t>
       </w:r>
       <w:proofErr w:type="spellEnd"/>
       <w:r>
         <w:rPr>
           <w:rFonts w:ascii="Courier New" w:hAnsi="Courier New" w:cs="Courier New"/>
         </w:rPr>
-        <w:t xml:space="preserve">          0.0015292572 -</w:t>
-      </w:r>
-      <w:r>
-        <w:rPr>
-          <w:rFonts w:ascii="Courier New" w:hAnsi="Courier New" w:cs="Courier New"/>
-        </w:rPr>
-        <w:t>0.</w:t>
+        <w:t>-CNS     -0.0022873980 -0.</w:t>
       </w:r>
       <w:proofErr w:type="gramStart"/>
       <w:r>
         <w:rPr>
           <w:rFonts w:ascii="Courier New" w:hAnsi="Courier New" w:cs="Courier New"/>
         </w:rPr>
-        <w:t>0082465161  0.011305030</w:t>
+        <w:t>0057864452  0.001211649</w:t>
       </w:r>
       <w:proofErr w:type="gramEnd"/>
+      <w:r>
+        <w:rPr>
+          <w:rFonts w:ascii="Courier New" w:hAnsi="Courier New" w:cs="Courier New"/>
+        </w:rPr>
+        <w:t xml:space="preserve"> 0.3833631</w:t>
+      </w:r>
     </w:p>
     <w:p>
       <w:pPr>
@@ -467,942 +485,33 @@
       <w:r>
         <w:rPr>
           <w:rFonts w:ascii="Courier New" w:hAnsi="Courier New" w:cs="Courier New"/>
-        </w:rPr>
-        <w:t>edcs-carc_CNS</w:t>
+          <w:highlight w:val="yellow"/>
+        </w:rPr>
+        <w:t>lkt-edcs</w:t>
       </w:r>
       <w:proofErr w:type="spellEnd"/>
       <w:r>
         <w:rPr>
           <w:rFonts w:ascii="Courier New" w:hAnsi="Courier New" w:cs="Courier New"/>
-        </w:rPr>
-        <w:t xml:space="preserve">         </w:t>
+          <w:highlight w:val="yellow"/>
+        </w:rPr>
+        <w:t xml:space="preserve">     </w:t>
       </w:r>
       <w:proofErr w:type="gramStart"/>
       <w:r>
         <w:rPr>
           <w:rFonts w:ascii="Courier New" w:hAnsi="Courier New" w:cs="Courier New"/>
-        </w:rPr>
-        <w:t>0.0247465764  0.0010019127</w:t>
+          <w:highlight w:val="yellow"/>
+        </w:rPr>
+        <w:t>0.0044403262  0.0007233493</w:t>
       </w:r>
       <w:proofErr w:type="gramEnd"/>
       <w:r>
         <w:rPr>
           <w:rFonts w:ascii="Courier New" w:hAnsi="Courier New" w:cs="Courier New"/>
-        </w:rPr>
-        <w:t xml:space="preserve">  0.048491240</w:t>
-      </w:r>
-    </w:p>
-    <w:p>
-      <w:pPr>
-        <w:pStyle w:val="PlainText"/>
-        <w:rPr>
-          <w:rFonts w:ascii="Courier New" w:hAnsi="Courier New" w:cs="Courier New"/>
-        </w:rPr>
-      </w:pPr>
-      <w:proofErr w:type="spellStart"/>
-      <w:r>
-        <w:rPr>
-          <w:rFonts w:ascii="Courier New" w:hAnsi="Courier New" w:cs="Courier New"/>
-        </w:rPr>
-        <w:t>lkt-carc_CNS</w:t>
-      </w:r>
-      <w:proofErr w:type="spellEnd"/>
-      <w:r>
-        <w:rPr>
-          <w:rFonts w:ascii="Courier New" w:hAnsi="Courier New" w:cs="Courier New"/>
-        </w:rPr>
-        <w:t xml:space="preserve">          0.0756393197 -0.</w:t>
-      </w:r>
-      <w:proofErr w:type="gramStart"/>
-      <w:r>
-        <w:rPr>
-          <w:rFonts w:ascii="Courier New" w:hAnsi="Courier New" w:cs="Courier New"/>
-        </w:rPr>
-        <w:t>0384228775  0.189701517</w:t>
-      </w:r>
-      <w:proofErr w:type="gramEnd"/>
-    </w:p>
-    <w:p>
-      <w:pPr>
-        <w:pStyle w:val="PlainText"/>
-        <w:rPr>
-          <w:rFonts w:ascii="Courier New" w:hAnsi="Courier New" w:cs="Courier New"/>
-        </w:rPr>
-      </w:pPr>
-      <w:r>
-        <w:rPr>
-          <w:rFonts w:ascii="Courier New" w:hAnsi="Courier New" w:cs="Courier New"/>
-        </w:rPr>
-        <w:t>cardio-</w:t>
-      </w:r>
-      <w:proofErr w:type="spellStart"/>
-      <w:r>
-        <w:rPr>
-          <w:rFonts w:ascii="Courier New" w:hAnsi="Courier New" w:cs="Courier New"/>
-        </w:rPr>
-        <w:t>carc_metals</w:t>
-      </w:r>
-      <w:proofErr w:type="spellEnd"/>
-      <w:r>
-        <w:rPr>
-          <w:rFonts w:ascii="Courier New" w:hAnsi="Courier New" w:cs="Courier New"/>
-        </w:rPr>
-        <w:t xml:space="preserve">    </w:t>
-      </w:r>
-      <w:proofErr w:type="gramStart"/>
-      <w:r>
-        <w:rPr>
-          <w:rFonts w:ascii="Courier New" w:hAnsi="Courier New" w:cs="Courier New"/>
-        </w:rPr>
-        <w:t>0.0234495097  0.0140371245</w:t>
-      </w:r>
-      <w:proofErr w:type="gramEnd"/>
-      <w:r>
-        <w:rPr>
-          <w:rFonts w:ascii="Courier New" w:hAnsi="Courier New" w:cs="Courier New"/>
-        </w:rPr>
-        <w:t xml:space="preserve">  0.032861895</w:t>
-      </w:r>
-    </w:p>
-    <w:p>
-      <w:pPr>
-        <w:pStyle w:val="PlainText"/>
-        <w:rPr>
-          <w:rFonts w:ascii="Courier New" w:hAnsi="Courier New" w:cs="Courier New"/>
-        </w:rPr>
-      </w:pPr>
-      <w:r>
-        <w:rPr>
-          <w:rFonts w:ascii="Courier New" w:hAnsi="Courier New" w:cs="Courier New"/>
-        </w:rPr>
-        <w:t>CNS-</w:t>
-      </w:r>
-      <w:proofErr w:type="spellStart"/>
-      <w:r>
-        <w:rPr>
-          <w:rFonts w:ascii="Courier New" w:hAnsi="Courier New" w:cs="Courier New"/>
-        </w:rPr>
-        <w:t>carc_metals</w:t>
-      </w:r>
-      <w:proofErr w:type="spellEnd"/>
-      <w:r>
-        <w:rPr>
-          <w:rFonts w:ascii="Courier New" w:hAnsi="Courier New" w:cs="Courier New"/>
-        </w:rPr>
-        <w:t xml:space="preserve">       </w:t>
-      </w:r>
-      <w:proofErr w:type="gramStart"/>
-      <w:r>
-        <w:rPr>
-          <w:rFonts w:ascii="Courier New" w:hAnsi="Courier New" w:cs="Courier New"/>
-        </w:rPr>
-        <w:t>0.0258161515  0.01</w:t>
-      </w:r>
-      <w:r>
-        <w:rPr>
-          <w:rFonts w:ascii="Courier New" w:hAnsi="Courier New" w:cs="Courier New"/>
-        </w:rPr>
-        <w:t>84378609</w:t>
-      </w:r>
-      <w:proofErr w:type="gramEnd"/>
-      <w:r>
-        <w:rPr>
-          <w:rFonts w:ascii="Courier New" w:hAnsi="Courier New" w:cs="Courier New"/>
-        </w:rPr>
-        <w:t xml:space="preserve">  0.033194442</w:t>
-      </w:r>
-    </w:p>
-    <w:p>
-      <w:pPr>
-        <w:pStyle w:val="PlainText"/>
-        <w:rPr>
-          <w:rFonts w:ascii="Courier New" w:hAnsi="Courier New" w:cs="Courier New"/>
-        </w:rPr>
-      </w:pPr>
-      <w:proofErr w:type="spellStart"/>
-      <w:r>
-        <w:rPr>
-          <w:rFonts w:ascii="Courier New" w:hAnsi="Courier New" w:cs="Courier New"/>
-        </w:rPr>
-        <w:t>edcs-carc_metals</w:t>
-      </w:r>
-      <w:proofErr w:type="spellEnd"/>
-      <w:r>
-        <w:rPr>
-          <w:rFonts w:ascii="Courier New" w:hAnsi="Courier New" w:cs="Courier New"/>
-        </w:rPr>
-        <w:t xml:space="preserve">      </w:t>
-      </w:r>
-      <w:proofErr w:type="gramStart"/>
-      <w:r>
-        <w:rPr>
-          <w:rFonts w:ascii="Courier New" w:hAnsi="Courier New" w:cs="Courier New"/>
-        </w:rPr>
-        <w:t>0.0490334708  0.0261712206</w:t>
-      </w:r>
-      <w:proofErr w:type="gramEnd"/>
-      <w:r>
-        <w:rPr>
-          <w:rFonts w:ascii="Courier New" w:hAnsi="Courier New" w:cs="Courier New"/>
-        </w:rPr>
-        <w:t xml:space="preserve">  0.071895721</w:t>
-      </w:r>
-    </w:p>
-    <w:p>
-      <w:pPr>
-        <w:pStyle w:val="PlainText"/>
-        <w:rPr>
-          <w:rFonts w:ascii="Courier New" w:hAnsi="Courier New" w:cs="Courier New"/>
-        </w:rPr>
-      </w:pPr>
-      <w:proofErr w:type="spellStart"/>
-      <w:r>
-        <w:rPr>
-          <w:rFonts w:ascii="Courier New" w:hAnsi="Courier New" w:cs="Courier New"/>
-        </w:rPr>
-        <w:t>lkt-carc_metals</w:t>
-      </w:r>
-      <w:proofErr w:type="spellEnd"/>
-      <w:r>
-        <w:rPr>
-          <w:rFonts w:ascii="Courier New" w:hAnsi="Courier New" w:cs="Courier New"/>
-        </w:rPr>
-        <w:t xml:space="preserve">       0.0999262141 -0.</w:t>
-      </w:r>
-      <w:proofErr w:type="gramStart"/>
-      <w:r>
-        <w:rPr>
-          <w:rFonts w:ascii="Courier New" w:hAnsi="Courier New" w:cs="Courier New"/>
-        </w:rPr>
-        <w:t>0139555591  0.213807987</w:t>
-      </w:r>
-      <w:proofErr w:type="gramEnd"/>
-    </w:p>
-    <w:p>
-      <w:pPr>
-        <w:pStyle w:val="PlainText"/>
-        <w:rPr>
-          <w:rFonts w:ascii="Courier New" w:hAnsi="Courier New" w:cs="Courier New"/>
-        </w:rPr>
-      </w:pPr>
-      <w:r>
-        <w:rPr>
-          <w:rFonts w:ascii="Courier New" w:hAnsi="Courier New" w:cs="Courier New"/>
-        </w:rPr>
-        <w:t>CNS-cardio            0.0023666418 -0.</w:t>
-      </w:r>
-      <w:proofErr w:type="gramStart"/>
-      <w:r>
-        <w:rPr>
-          <w:rFonts w:ascii="Courier New" w:hAnsi="Courier New" w:cs="Courier New"/>
-        </w:rPr>
-        <w:t>0084040147  0.013137298</w:t>
-      </w:r>
-      <w:proofErr w:type="gramEnd"/>
-    </w:p>
-    <w:p>
-      <w:pPr>
-        <w:pStyle w:val="PlainText"/>
-        <w:rPr>
-          <w:rFonts w:ascii="Courier New" w:hAnsi="Courier New" w:cs="Courier New"/>
-        </w:rPr>
-      </w:pPr>
-      <w:proofErr w:type="spellStart"/>
-      <w:r>
-        <w:rPr>
-          <w:rFonts w:ascii="Courier New" w:hAnsi="Courier New" w:cs="Courier New"/>
-        </w:rPr>
-        <w:t>edcs</w:t>
-      </w:r>
-      <w:proofErr w:type="spellEnd"/>
-      <w:r>
-        <w:rPr>
-          <w:rFonts w:ascii="Courier New" w:hAnsi="Courier New" w:cs="Courier New"/>
-        </w:rPr>
-        <w:t xml:space="preserve">-cardio           </w:t>
-      </w:r>
-      <w:proofErr w:type="gramStart"/>
-      <w:r>
-        <w:rPr>
-          <w:rFonts w:ascii="Courier New" w:hAnsi="Courier New" w:cs="Courier New"/>
-        </w:rPr>
-        <w:t>0.0255839611  0.001412</w:t>
-      </w:r>
-      <w:r>
-        <w:rPr>
-          <w:rFonts w:ascii="Courier New" w:hAnsi="Courier New" w:cs="Courier New"/>
-        </w:rPr>
-        <w:t>6899</w:t>
-      </w:r>
-      <w:proofErr w:type="gramEnd"/>
-      <w:r>
-        <w:rPr>
-          <w:rFonts w:ascii="Courier New" w:hAnsi="Courier New" w:cs="Courier New"/>
-        </w:rPr>
-        <w:t xml:space="preserve">  0.049755232</w:t>
-      </w:r>
-    </w:p>
-    <w:p>
-      <w:pPr>
-        <w:pStyle w:val="PlainText"/>
-        <w:rPr>
-          <w:rFonts w:ascii="Courier New" w:hAnsi="Courier New" w:cs="Courier New"/>
-        </w:rPr>
-      </w:pPr>
-      <w:proofErr w:type="spellStart"/>
-      <w:r>
-        <w:rPr>
-          <w:rFonts w:ascii="Courier New" w:hAnsi="Courier New" w:cs="Courier New"/>
-        </w:rPr>
-        <w:t>lkt</w:t>
-      </w:r>
-      <w:proofErr w:type="spellEnd"/>
-      <w:r>
-        <w:rPr>
-          <w:rFonts w:ascii="Courier New" w:hAnsi="Courier New" w:cs="Courier New"/>
-        </w:rPr>
-        <w:t>-cardio            0.0764767044 -0.</w:t>
-      </w:r>
-      <w:proofErr w:type="gramStart"/>
-      <w:r>
-        <w:rPr>
-          <w:rFonts w:ascii="Courier New" w:hAnsi="Courier New" w:cs="Courier New"/>
-        </w:rPr>
-        <w:t>0376750636  0.190628472</w:t>
-      </w:r>
-      <w:proofErr w:type="gramEnd"/>
-    </w:p>
-    <w:p>
-      <w:pPr>
-        <w:pStyle w:val="PlainText"/>
-        <w:rPr>
-          <w:rFonts w:ascii="Courier New" w:hAnsi="Courier New" w:cs="Courier New"/>
-        </w:rPr>
-      </w:pPr>
-      <w:proofErr w:type="spellStart"/>
-      <w:r>
-        <w:rPr>
-          <w:rFonts w:ascii="Courier New" w:hAnsi="Courier New" w:cs="Courier New"/>
-        </w:rPr>
-        <w:t>edcs</w:t>
-      </w:r>
-      <w:proofErr w:type="spellEnd"/>
-      <w:r>
-        <w:rPr>
-          <w:rFonts w:ascii="Courier New" w:hAnsi="Courier New" w:cs="Courier New"/>
-        </w:rPr>
-        <w:t>-CNS              0.0232173192 -0.</w:t>
-      </w:r>
-      <w:proofErr w:type="gramStart"/>
-      <w:r>
-        <w:rPr>
-          <w:rFonts w:ascii="Courier New" w:hAnsi="Courier New" w:cs="Courier New"/>
-        </w:rPr>
-        <w:t>0002368175  0.046671456</w:t>
-      </w:r>
-      <w:proofErr w:type="gramEnd"/>
-    </w:p>
-    <w:p>
-      <w:pPr>
-        <w:pStyle w:val="PlainText"/>
-        <w:rPr>
-          <w:rFonts w:ascii="Courier New" w:hAnsi="Courier New" w:cs="Courier New"/>
-        </w:rPr>
-      </w:pPr>
-      <w:proofErr w:type="spellStart"/>
-      <w:r>
-        <w:rPr>
-          <w:rFonts w:ascii="Courier New" w:hAnsi="Courier New" w:cs="Courier New"/>
-        </w:rPr>
-        <w:t>lkt</w:t>
-      </w:r>
-      <w:proofErr w:type="spellEnd"/>
-      <w:r>
-        <w:rPr>
-          <w:rFonts w:ascii="Courier New" w:hAnsi="Courier New" w:cs="Courier New"/>
-        </w:rPr>
-        <w:t>-CNS               0.0741100625 -0.</w:t>
-      </w:r>
-      <w:proofErr w:type="gramStart"/>
-      <w:r>
-        <w:rPr>
-          <w:rFonts w:ascii="Courier New" w:hAnsi="Courier New" w:cs="Courier New"/>
-        </w:rPr>
-        <w:t>0398920090  0.188112134</w:t>
-      </w:r>
-      <w:proofErr w:type="gramEnd"/>
-    </w:p>
-    <w:p>
-      <w:pPr>
-        <w:pStyle w:val="PlainText"/>
-        <w:rPr>
-          <w:rFonts w:ascii="Courier New" w:hAnsi="Courier New" w:cs="Courier New"/>
-        </w:rPr>
-      </w:pPr>
-      <w:proofErr w:type="spellStart"/>
-      <w:r>
-        <w:rPr>
-          <w:rFonts w:ascii="Courier New" w:hAnsi="Courier New" w:cs="Courier New"/>
-        </w:rPr>
-        <w:t>lkt-edcs</w:t>
-      </w:r>
-      <w:proofErr w:type="spellEnd"/>
-      <w:r>
-        <w:rPr>
-          <w:rFonts w:ascii="Courier New" w:hAnsi="Courier New" w:cs="Courier New"/>
-        </w:rPr>
-        <w:t xml:space="preserve">              0.0508927433 -0.</w:t>
-      </w:r>
-      <w:proofErr w:type="gramStart"/>
-      <w:r>
-        <w:rPr>
-          <w:rFonts w:ascii="Courier New" w:hAnsi="Courier New" w:cs="Courier New"/>
-        </w:rPr>
-        <w:t>0651448179</w:t>
-      </w:r>
-      <w:r>
-        <w:rPr>
-          <w:rFonts w:ascii="Courier New" w:hAnsi="Courier New" w:cs="Courier New"/>
-        </w:rPr>
-        <w:t xml:space="preserve">  0.166930305</w:t>
-      </w:r>
-      <w:proofErr w:type="gramEnd"/>
-    </w:p>
-    <w:p>
-      <w:pPr>
-        <w:pStyle w:val="PlainText"/>
-        <w:rPr>
-          <w:rFonts w:ascii="Courier New" w:hAnsi="Courier New" w:cs="Courier New"/>
-        </w:rPr>
-      </w:pPr>
-      <w:r>
-        <w:rPr>
-          <w:rFonts w:ascii="Courier New" w:hAnsi="Courier New" w:cs="Courier New"/>
-        </w:rPr>
-        <w:t xml:space="preserve">                         p adj</w:t>
-      </w:r>
-    </w:p>
-    <w:p>
-      <w:pPr>
-        <w:pStyle w:val="PlainText"/>
-        <w:rPr>
-          <w:rFonts w:ascii="Courier New" w:hAnsi="Courier New" w:cs="Courier New"/>
-        </w:rPr>
-      </w:pPr>
-      <w:proofErr w:type="spellStart"/>
-      <w:r>
-        <w:rPr>
-          <w:rFonts w:ascii="Courier New" w:hAnsi="Courier New" w:cs="Courier New"/>
-        </w:rPr>
-        <w:t>carc_CNS-carc</w:t>
-      </w:r>
-      <w:proofErr w:type="spellEnd"/>
-      <w:r>
-        <w:rPr>
-          <w:rFonts w:ascii="Courier New" w:hAnsi="Courier New" w:cs="Courier New"/>
-        </w:rPr>
-        <w:t xml:space="preserve">        0.6097649</w:t>
-      </w:r>
-    </w:p>
-    <w:p>
-      <w:pPr>
-        <w:pStyle w:val="PlainText"/>
-        <w:rPr>
-          <w:rFonts w:ascii="Courier New" w:hAnsi="Courier New" w:cs="Courier New"/>
-        </w:rPr>
-      </w:pPr>
-      <w:proofErr w:type="spellStart"/>
-      <w:r>
-        <w:rPr>
-          <w:rFonts w:ascii="Courier New" w:hAnsi="Courier New" w:cs="Courier New"/>
           <w:highlight w:val="yellow"/>
         </w:rPr>
-        <w:t>carc_metals-carc</w:t>
-      </w:r>
-      <w:proofErr w:type="spellEnd"/>
-      <w:r>
-        <w:rPr>
-          <w:rFonts w:ascii="Courier New" w:hAnsi="Courier New" w:cs="Courier New"/>
-          <w:highlight w:val="yellow"/>
-        </w:rPr>
-        <w:t xml:space="preserve">     0.0137789</w:t>
-      </w:r>
-    </w:p>
-    <w:p>
-      <w:pPr>
-        <w:pStyle w:val="PlainText"/>
-        <w:rPr>
-          <w:rFonts w:ascii="Courier New" w:hAnsi="Courier New" w:cs="Courier New"/>
-        </w:rPr>
-      </w:pPr>
-      <w:r>
-        <w:rPr>
-          <w:rFonts w:ascii="Courier New" w:hAnsi="Courier New" w:cs="Courier New"/>
-        </w:rPr>
-        <w:t>cardio-</w:t>
-      </w:r>
-      <w:proofErr w:type="spellStart"/>
-      <w:r>
-        <w:rPr>
-          <w:rFonts w:ascii="Courier New" w:hAnsi="Courier New" w:cs="Courier New"/>
-        </w:rPr>
-        <w:t>carc</w:t>
-      </w:r>
-      <w:proofErr w:type="spellEnd"/>
-      <w:r>
-        <w:rPr>
-          <w:rFonts w:ascii="Courier New" w:hAnsi="Courier New" w:cs="Courier New"/>
-        </w:rPr>
-        <w:t xml:space="preserve">          0.5781103</w:t>
-      </w:r>
-    </w:p>
-    <w:p>
-      <w:pPr>
-        <w:pStyle w:val="PlainText"/>
-        <w:rPr>
-          <w:rFonts w:ascii="Courier New" w:hAnsi="Courier New" w:cs="Courier New"/>
-        </w:rPr>
-      </w:pPr>
-      <w:r>
-        <w:rPr>
-          <w:rFonts w:ascii="Courier New" w:hAnsi="Courier New" w:cs="Courier New"/>
-        </w:rPr>
-        <w:t>CNS-</w:t>
-      </w:r>
-      <w:proofErr w:type="spellStart"/>
-      <w:r>
-        <w:rPr>
-          <w:rFonts w:ascii="Courier New" w:hAnsi="Courier New" w:cs="Courier New"/>
-        </w:rPr>
-        <w:t>carc</w:t>
-      </w:r>
-      <w:proofErr w:type="spellEnd"/>
-      <w:r>
-        <w:rPr>
-          <w:rFonts w:ascii="Courier New" w:hAnsi="Courier New" w:cs="Courier New"/>
-        </w:rPr>
-        <w:t xml:space="preserve">             0.6737654</w:t>
-      </w:r>
-    </w:p>
-    <w:p>
-      <w:pPr>
-        <w:pStyle w:val="PlainText"/>
-        <w:rPr>
-          <w:rFonts w:ascii="Courier New" w:hAnsi="Courier New" w:cs="Courier New"/>
-        </w:rPr>
-      </w:pPr>
-      <w:proofErr w:type="spellStart"/>
-      <w:r>
-        <w:rPr>
-          <w:rFonts w:ascii="Courier New" w:hAnsi="Courier New" w:cs="Courier New"/>
-        </w:rPr>
-        <w:t>edcs-carc</w:t>
-      </w:r>
-      <w:proofErr w:type="spellEnd"/>
-      <w:r>
-        <w:rPr>
-          <w:rFonts w:ascii="Courier New" w:hAnsi="Courier New" w:cs="Courier New"/>
-        </w:rPr>
-        <w:t xml:space="preserve">            1.0000000</w:t>
-      </w:r>
-    </w:p>
-    <w:p>
-      <w:pPr>
-        <w:pStyle w:val="PlainText"/>
-        <w:rPr>
-          <w:rFonts w:ascii="Courier New" w:hAnsi="Courier New" w:cs="Courier New"/>
-        </w:rPr>
-      </w:pPr>
-      <w:proofErr w:type="spellStart"/>
-      <w:r>
-        <w:rPr>
-          <w:rFonts w:ascii="Courier New" w:hAnsi="Courier New" w:cs="Courier New"/>
-        </w:rPr>
-        <w:t>lkt-carc</w:t>
-      </w:r>
-      <w:proofErr w:type="spellEnd"/>
-      <w:r>
-        <w:rPr>
-          <w:rFonts w:ascii="Courier New" w:hAnsi="Courier New" w:cs="Courier New"/>
-        </w:rPr>
-        <w:t xml:space="preserve">             0.8915042</w:t>
-      </w:r>
-    </w:p>
-    <w:p>
-      <w:pPr>
-        <w:pStyle w:val="PlainText"/>
-        <w:rPr>
-          <w:rFonts w:ascii="Courier New" w:hAnsi="Courier New" w:cs="Courier New"/>
-        </w:rPr>
-      </w:pPr>
-      <w:proofErr w:type="spellStart"/>
-      <w:r>
-        <w:rPr>
-          <w:rFonts w:ascii="Courier New" w:hAnsi="Courier New" w:cs="Courier New"/>
-          <w:highlight w:val="yellow"/>
-        </w:rPr>
-        <w:t>carc_metals-carc_</w:t>
-      </w:r>
-      <w:r>
-        <w:rPr>
-          <w:rFonts w:ascii="Courier New" w:hAnsi="Courier New" w:cs="Courier New"/>
-          <w:highlight w:val="yellow"/>
-        </w:rPr>
-        <w:t>CNS</w:t>
-      </w:r>
-      <w:proofErr w:type="spellEnd"/>
-      <w:r>
-        <w:rPr>
-          <w:rFonts w:ascii="Courier New" w:hAnsi="Courier New" w:cs="Courier New"/>
-          <w:highlight w:val="yellow"/>
-        </w:rPr>
-        <w:t xml:space="preserve"> 0.0000000</w:t>
-      </w:r>
-    </w:p>
-    <w:p>
-      <w:pPr>
-        <w:pStyle w:val="PlainText"/>
-        <w:rPr>
-          <w:rFonts w:ascii="Courier New" w:hAnsi="Courier New" w:cs="Courier New"/>
-        </w:rPr>
-      </w:pPr>
-      <w:r>
-        <w:rPr>
-          <w:rFonts w:ascii="Courier New" w:hAnsi="Courier New" w:cs="Courier New"/>
-        </w:rPr>
-        <w:t>cardio-</w:t>
-      </w:r>
-      <w:proofErr w:type="spellStart"/>
-      <w:r>
-        <w:rPr>
-          <w:rFonts w:ascii="Courier New" w:hAnsi="Courier New" w:cs="Courier New"/>
-        </w:rPr>
-        <w:t>carc_CNS</w:t>
-      </w:r>
-      <w:proofErr w:type="spellEnd"/>
-      <w:r>
-        <w:rPr>
-          <w:rFonts w:ascii="Courier New" w:hAnsi="Courier New" w:cs="Courier New"/>
-        </w:rPr>
-        <w:t xml:space="preserve">      0.9999914</w:t>
-      </w:r>
-    </w:p>
-    <w:p>
-      <w:pPr>
-        <w:pStyle w:val="PlainText"/>
-        <w:rPr>
-          <w:rFonts w:ascii="Courier New" w:hAnsi="Courier New" w:cs="Courier New"/>
-        </w:rPr>
-      </w:pPr>
-      <w:r>
-        <w:rPr>
-          <w:rFonts w:ascii="Courier New" w:hAnsi="Courier New" w:cs="Courier New"/>
-        </w:rPr>
-        <w:t>CNS-</w:t>
-      </w:r>
-      <w:proofErr w:type="spellStart"/>
-      <w:r>
-        <w:rPr>
-          <w:rFonts w:ascii="Courier New" w:hAnsi="Courier New" w:cs="Courier New"/>
-        </w:rPr>
-        <w:t>carc_CNS</w:t>
-      </w:r>
-      <w:proofErr w:type="spellEnd"/>
-      <w:r>
-        <w:rPr>
-          <w:rFonts w:ascii="Courier New" w:hAnsi="Courier New" w:cs="Courier New"/>
-        </w:rPr>
-        <w:t xml:space="preserve">         0.9992821</w:t>
-      </w:r>
-    </w:p>
-    <w:p>
-      <w:pPr>
-        <w:pStyle w:val="PlainText"/>
-        <w:rPr>
-          <w:rFonts w:ascii="Courier New" w:hAnsi="Courier New" w:cs="Courier New"/>
-        </w:rPr>
-      </w:pPr>
-      <w:proofErr w:type="spellStart"/>
-      <w:r>
-        <w:rPr>
-          <w:rFonts w:ascii="Courier New" w:hAnsi="Courier New" w:cs="Courier New"/>
-          <w:highlight w:val="yellow"/>
-        </w:rPr>
-        <w:t>edcs-carc_CNS</w:t>
-      </w:r>
-      <w:proofErr w:type="spellEnd"/>
-      <w:r>
-        <w:rPr>
-          <w:rFonts w:ascii="Courier New" w:hAnsi="Courier New" w:cs="Courier New"/>
-          <w:highlight w:val="yellow"/>
-        </w:rPr>
-        <w:t xml:space="preserve">        0.0346072</w:t>
-      </w:r>
-    </w:p>
-    <w:p>
-      <w:pPr>
-        <w:pStyle w:val="PlainText"/>
-        <w:rPr>
-          <w:rFonts w:ascii="Courier New" w:hAnsi="Courier New" w:cs="Courier New"/>
-        </w:rPr>
-      </w:pPr>
-      <w:proofErr w:type="spellStart"/>
-      <w:r>
-        <w:rPr>
-          <w:rFonts w:ascii="Courier New" w:hAnsi="Courier New" w:cs="Courier New"/>
-        </w:rPr>
-        <w:t>lkt-carc_CNS</w:t>
-      </w:r>
-      <w:proofErr w:type="spellEnd"/>
-      <w:r>
-        <w:rPr>
-          <w:rFonts w:ascii="Courier New" w:hAnsi="Courier New" w:cs="Courier New"/>
-        </w:rPr>
-        <w:t xml:space="preserve">         0.4435017</w:t>
-      </w:r>
-    </w:p>
-    <w:p>
-      <w:pPr>
-        <w:pStyle w:val="PlainText"/>
-        <w:rPr>
-          <w:rFonts w:ascii="Courier New" w:hAnsi="Courier New" w:cs="Courier New"/>
-          <w:highlight w:val="yellow"/>
-        </w:rPr>
-      </w:pPr>
-      <w:r>
-        <w:rPr>
-          <w:rFonts w:ascii="Courier New" w:hAnsi="Courier New" w:cs="Courier New"/>
-          <w:highlight w:val="yellow"/>
-        </w:rPr>
-        <w:t>cardio-</w:t>
-      </w:r>
-      <w:proofErr w:type="spellStart"/>
-      <w:r>
-        <w:rPr>
-          <w:rFonts w:ascii="Courier New" w:hAnsi="Courier New" w:cs="Courier New"/>
-          <w:highlight w:val="yellow"/>
-        </w:rPr>
-        <w:t>carc_metals</w:t>
-      </w:r>
-      <w:proofErr w:type="spellEnd"/>
-      <w:r>
-        <w:rPr>
-          <w:rFonts w:ascii="Courier New" w:hAnsi="Courier New" w:cs="Courier New"/>
-          <w:highlight w:val="yellow"/>
-        </w:rPr>
-        <w:t xml:space="preserve">   0.0000000</w:t>
-      </w:r>
-    </w:p>
-    <w:p>
-      <w:pPr>
-        <w:pStyle w:val="PlainText"/>
-        <w:rPr>
-          <w:rFonts w:ascii="Courier New" w:hAnsi="Courier New" w:cs="Courier New"/>
-          <w:highlight w:val="yellow"/>
-        </w:rPr>
-      </w:pPr>
-      <w:r>
-        <w:rPr>
-          <w:rFonts w:ascii="Courier New" w:hAnsi="Courier New" w:cs="Courier New"/>
-          <w:highlight w:val="yellow"/>
-        </w:rPr>
-        <w:t>CNS-</w:t>
-      </w:r>
-      <w:proofErr w:type="spellStart"/>
-      <w:r>
-        <w:rPr>
-          <w:rFonts w:ascii="Courier New" w:hAnsi="Courier New" w:cs="Courier New"/>
-          <w:highlight w:val="yellow"/>
-        </w:rPr>
-        <w:t>carc_metals</w:t>
-      </w:r>
-      <w:proofErr w:type="spellEnd"/>
-      <w:r>
-        <w:rPr>
-          <w:rFonts w:ascii="Courier New" w:hAnsi="Courier New" w:cs="Courier New"/>
-          <w:highlight w:val="yellow"/>
-        </w:rPr>
-        <w:t xml:space="preserve">      0.0000000</w:t>
-      </w:r>
-    </w:p>
-    <w:p>
-      <w:pPr>
-        <w:pStyle w:val="PlainText"/>
-        <w:rPr>
-          <w:rFonts w:ascii="Courier New" w:hAnsi="Courier New" w:cs="Courier New"/>
-        </w:rPr>
-      </w:pPr>
-      <w:proofErr w:type="spellStart"/>
-      <w:r>
-        <w:rPr>
-          <w:rFonts w:ascii="Courier New" w:hAnsi="Courier New" w:cs="Courier New"/>
-          <w:highlight w:val="yellow"/>
-        </w:rPr>
-        <w:t>edcs-carc_metals</w:t>
-      </w:r>
-      <w:proofErr w:type="spellEnd"/>
-      <w:r>
-        <w:rPr>
-          <w:rFonts w:ascii="Courier New" w:hAnsi="Courier New" w:cs="Courier New"/>
-          <w:highlight w:val="yellow"/>
-        </w:rPr>
-        <w:t xml:space="preserve">     0.0000000</w:t>
-      </w:r>
-    </w:p>
-    <w:p>
-      <w:pPr>
-        <w:pStyle w:val="PlainText"/>
-        <w:rPr>
-          <w:rFonts w:ascii="Courier New" w:hAnsi="Courier New" w:cs="Courier New"/>
-        </w:rPr>
-      </w:pPr>
-      <w:proofErr w:type="spellStart"/>
-      <w:r>
-        <w:rPr>
-          <w:rFonts w:ascii="Courier New" w:hAnsi="Courier New" w:cs="Courier New"/>
-        </w:rPr>
-        <w:t>lkt-carc_metals</w:t>
-      </w:r>
-      <w:proofErr w:type="spellEnd"/>
-      <w:r>
-        <w:rPr>
-          <w:rFonts w:ascii="Courier New" w:hAnsi="Courier New" w:cs="Courier New"/>
-        </w:rPr>
-        <w:t xml:space="preserve">  </w:t>
-      </w:r>
-      <w:r>
-        <w:rPr>
-          <w:rFonts w:ascii="Courier New" w:hAnsi="Courier New" w:cs="Courier New"/>
-        </w:rPr>
-        <w:t xml:space="preserve">    0.1298014</w:t>
-      </w:r>
-    </w:p>
-    <w:p>
-      <w:pPr>
-        <w:pStyle w:val="PlainText"/>
-        <w:rPr>
-          <w:rFonts w:ascii="Courier New" w:hAnsi="Courier New" w:cs="Courier New"/>
-        </w:rPr>
-      </w:pPr>
-      <w:r>
-        <w:rPr>
-          <w:rFonts w:ascii="Courier New" w:hAnsi="Courier New" w:cs="Courier New"/>
-        </w:rPr>
-        <w:t>CNS-cardio           0.9951604</w:t>
-      </w:r>
-    </w:p>
-    <w:p>
-      <w:pPr>
-        <w:pStyle w:val="PlainText"/>
-        <w:rPr>
-          <w:rFonts w:ascii="Courier New" w:hAnsi="Courier New" w:cs="Courier New"/>
-        </w:rPr>
-      </w:pPr>
-      <w:proofErr w:type="spellStart"/>
-      <w:r>
-        <w:rPr>
-          <w:rFonts w:ascii="Courier New" w:hAnsi="Courier New" w:cs="Courier New"/>
-          <w:highlight w:val="yellow"/>
-        </w:rPr>
-        <w:t>edcs</w:t>
-      </w:r>
-      <w:proofErr w:type="spellEnd"/>
-      <w:r>
-        <w:rPr>
-          <w:rFonts w:ascii="Courier New" w:hAnsi="Courier New" w:cs="Courier New"/>
-          <w:highlight w:val="yellow"/>
-        </w:rPr>
-        <w:t>-cardio          0.0298787</w:t>
-      </w:r>
-    </w:p>
-    <w:p>
-      <w:pPr>
-        <w:pStyle w:val="PlainText"/>
-        <w:rPr>
-          <w:rFonts w:ascii="Courier New" w:hAnsi="Courier New" w:cs="Courier New"/>
-        </w:rPr>
-      </w:pPr>
-      <w:proofErr w:type="spellStart"/>
-      <w:r>
-        <w:rPr>
-          <w:rFonts w:ascii="Courier New" w:hAnsi="Courier New" w:cs="Courier New"/>
-        </w:rPr>
-        <w:t>lkt</w:t>
-      </w:r>
-      <w:proofErr w:type="spellEnd"/>
-      <w:r>
-        <w:rPr>
-          <w:rFonts w:ascii="Courier New" w:hAnsi="Courier New" w:cs="Courier New"/>
-        </w:rPr>
-        <w:t>-cardio           0.4303868</w:t>
-      </w:r>
-    </w:p>
-    <w:p>
-      <w:pPr>
-        <w:pStyle w:val="PlainText"/>
-        <w:rPr>
-          <w:rFonts w:ascii="Courier New" w:hAnsi="Courier New" w:cs="Courier New"/>
-        </w:rPr>
-      </w:pPr>
-      <w:proofErr w:type="spellStart"/>
-      <w:r>
-        <w:rPr>
-          <w:rFonts w:ascii="Courier New" w:hAnsi="Courier New" w:cs="Courier New"/>
-          <w:highlight w:val="yellow"/>
-        </w:rPr>
-        <w:t>edcs</w:t>
-      </w:r>
-      <w:proofErr w:type="spellEnd"/>
-      <w:r>
-        <w:rPr>
-          <w:rFonts w:ascii="Courier New" w:hAnsi="Courier New" w:cs="Courier New"/>
-          <w:highlight w:val="yellow"/>
-        </w:rPr>
-        <w:t>-CNS             0.0544422</w:t>
-      </w:r>
-    </w:p>
-    <w:p>
-      <w:pPr>
-        <w:pStyle w:val="PlainText"/>
-        <w:rPr>
-          <w:rFonts w:ascii="Courier New" w:hAnsi="Courier New" w:cs="Courier New"/>
-        </w:rPr>
-      </w:pPr>
-      <w:proofErr w:type="spellStart"/>
-      <w:r>
-        <w:rPr>
-          <w:rFonts w:ascii="Courier New" w:hAnsi="Courier New" w:cs="Courier New"/>
-        </w:rPr>
-        <w:t>lkt</w:t>
-      </w:r>
-      <w:proofErr w:type="spellEnd"/>
-      <w:r>
-        <w:rPr>
-          <w:rFonts w:ascii="Courier New" w:hAnsi="Courier New" w:cs="Courier New"/>
-        </w:rPr>
-        <w:t>-CNS              0.4689730</w:t>
-      </w:r>
-    </w:p>
-    <w:p>
-      <w:pPr>
-        <w:pStyle w:val="PlainText"/>
-        <w:rPr>
-          <w:rFonts w:ascii="Courier New" w:hAnsi="Courier New" w:cs="Courier New"/>
-        </w:rPr>
-      </w:pPr>
-      <w:proofErr w:type="spellStart"/>
-      <w:r>
-        <w:rPr>
-          <w:rFonts w:ascii="Courier New" w:hAnsi="Courier New" w:cs="Courier New"/>
-        </w:rPr>
-        <w:t>lkt-edcs</w:t>
-      </w:r>
-      <w:proofErr w:type="spellEnd"/>
-      <w:r>
-        <w:rPr>
-          <w:rFonts w:ascii="Courier New" w:hAnsi="Courier New" w:cs="Courier New"/>
-        </w:rPr>
-        <w:t xml:space="preserve">             0.8553274</w:t>
+        <w:t xml:space="preserve">  0.008157303 0.0098688</w:t>
       </w:r>
     </w:p>
     <w:p>
@@ -1610,34 +719,34 @@
       </w:rPr>
     </w:lvl>
   </w:abstractNum>
-  <w:num w:numId="1" w16cid:durableId="393743355">
+  <w:num w:numId="1" w16cid:durableId="498927101">
     <w:abstractNumId w:val="0"/>
   </w:num>
-  <w:num w:numId="2" w16cid:durableId="1757508223">
+  <w:num w:numId="2" w16cid:durableId="738553835">
     <w:abstractNumId w:val="1"/>
   </w:num>
-  <w:num w:numId="3" w16cid:durableId="1879969649">
+  <w:num w:numId="3" w16cid:durableId="210774157">
     <w:abstractNumId w:val="2"/>
   </w:num>
-  <w:num w:numId="4" w16cid:durableId="535046685">
+  <w:num w:numId="4" w16cid:durableId="355814863">
     <w:abstractNumId w:val="3"/>
   </w:num>
-  <w:num w:numId="5" w16cid:durableId="1909069691">
+  <w:num w:numId="5" w16cid:durableId="1726641473">
     <w:abstractNumId w:val="8"/>
   </w:num>
-  <w:num w:numId="6" w16cid:durableId="961233637">
+  <w:num w:numId="6" w16cid:durableId="1185559173">
     <w:abstractNumId w:val="4"/>
   </w:num>
-  <w:num w:numId="7" w16cid:durableId="1158424641">
+  <w:num w:numId="7" w16cid:durableId="502935478">
     <w:abstractNumId w:val="5"/>
   </w:num>
-  <w:num w:numId="8" w16cid:durableId="1752702138">
+  <w:num w:numId="8" w16cid:durableId="885604461">
     <w:abstractNumId w:val="6"/>
   </w:num>
-  <w:num w:numId="9" w16cid:durableId="116339001">
+  <w:num w:numId="9" w16cid:durableId="967929938">
     <w:abstractNumId w:val="7"/>
   </w:num>
-  <w:num w:numId="10" w16cid:durableId="1016735735">
+  <w:num w:numId="10" w16cid:durableId="197473081">
     <w:abstractNumId w:val="9"/>
   </w:num>
 </w:numbering>
@@ -2365,7 +1474,7 @@
     <w:link w:val="PlainTextChar"/>
     <w:uiPriority w:val="99"/>
     <w:unhideWhenUsed/>
-    <w:rsid w:val="00307965"/>
+    <w:rsid w:val="00DB4728"/>
     <w:rPr>
       <w:rFonts w:ascii="Consolas" w:hAnsi="Consolas"/>
       <w:sz w:val="21"/>
@@ -2377,7 +1486,7 @@
     <w:basedOn w:val="DefaultParagraphFont"/>
     <w:link w:val="PlainText"/>
     <w:uiPriority w:val="99"/>
-    <w:rsid w:val="00307965"/>
+    <w:rsid w:val="00DB4728"/>
     <w:rPr>
       <w:rFonts w:ascii="Consolas" w:hAnsi="Consolas"/>
       <w:sz w:val="21"/>

</xml_diff>